<commit_message>
some interview question prepared
</commit_message>
<xml_diff>
--- a/Interview Questions.docx
+++ b/Interview Questions.docx
@@ -850,6 +850,21 @@
         </w:rPr>
         <w:t xml:space="preserve">by using 'diaplay' property as inline 'value'</w:t>
       </w:r>
+    </w:p>
+    <w:p>
+      <w:pPr>
+        <w:spacing w:before="0" w:after="200" w:line="276"/>
+        <w:ind w:right="0" w:left="0" w:firstLine="0"/>
+        <w:jc w:val="left"/>
+        <w:rPr>
+          <w:rFonts w:ascii="Calibri" w:hAnsi="Calibri" w:cs="Calibri" w:eastAsia="Calibri"/>
+          <w:color w:val="auto"/>
+          <w:spacing w:val="0"/>
+          <w:position w:val="0"/>
+          <w:sz w:val="22"/>
+          <w:shd w:fill="auto" w:val="clear"/>
+        </w:rPr>
+      </w:pPr>
     </w:p>
   </w:body>
 </w:document>

</xml_diff>

<commit_message>
some interview questions prepared
</commit_message>
<xml_diff>
--- a/Interview Questions.docx
+++ b/Interview Questions.docx
@@ -4,9 +4,63 @@
   <w:body>
     <w:p>
       <w:pPr>
-        <w:numPr>
-          <w:ilvl w:val="0"/>
-          <w:numId w:val="1"/>
+        <w:spacing w:before="0" w:after="200" w:line="276"/>
+        <w:ind w:right="0" w:left="0" w:firstLine="0"/>
+        <w:jc w:val="left"/>
+        <w:rPr>
+          <w:rFonts w:ascii="Calibri" w:hAnsi="Calibri" w:cs="Calibri" w:eastAsia="Calibri"/>
+          <w:color w:val="auto"/>
+          <w:spacing w:val="0"/>
+          <w:position w:val="0"/>
+          <w:sz w:val="32"/>
+          <w:shd w:fill="auto" w:val="clear"/>
+        </w:rPr>
+      </w:pPr>
+      <w:r>
+        <w:rPr>
+          <w:rFonts w:ascii="Calibri" w:hAnsi="Calibri" w:cs="Calibri" w:eastAsia="Calibri"/>
+          <w:color w:val="auto"/>
+          <w:spacing w:val="0"/>
+          <w:position w:val="0"/>
+          <w:sz w:val="40"/>
+          <w:shd w:fill="auto" w:val="clear"/>
+        </w:rPr>
+        <w:t xml:space="preserve">    </w:t>
+      </w:r>
+      <w:r>
+        <w:rPr>
+          <w:rFonts w:ascii="Calibri" w:hAnsi="Calibri" w:cs="Calibri" w:eastAsia="Calibri"/>
+          <w:b/>
+          <w:color w:val="auto"/>
+          <w:spacing w:val="0"/>
+          <w:position w:val="0"/>
+          <w:sz w:val="40"/>
+          <w:u w:val="single"/>
+          <w:shd w:fill="auto" w:val="clear"/>
+        </w:rPr>
+        <w:t xml:space="preserve">HTML/CSS</w:t>
+      </w:r>
+    </w:p>
+    <w:p>
+      <w:pPr>
+        <w:spacing w:before="0" w:after="200" w:line="276"/>
+        <w:ind w:right="0" w:left="0" w:firstLine="0"/>
+        <w:jc w:val="left"/>
+        <w:rPr>
+          <w:rFonts w:ascii="Calibri" w:hAnsi="Calibri" w:cs="Calibri" w:eastAsia="Calibri"/>
+          <w:color w:val="auto"/>
+          <w:spacing w:val="0"/>
+          <w:position w:val="0"/>
+          <w:sz w:val="32"/>
+          <w:shd w:fill="auto" w:val="clear"/>
+        </w:rPr>
+      </w:pPr>
+    </w:p>
+    <w:p>
+      <w:pPr>
+        <w:numPr>
+          <w:ilvl w:val="0"/>
+          <w:numId w:val="3"/>
         </w:numPr>
         <w:spacing w:before="0" w:after="200" w:line="276"/>
         <w:ind w:right="0" w:left="720" w:hanging="360"/>
@@ -85,7 +139,7 @@
           <w:color w:val="auto"/>
           <w:spacing w:val="0"/>
           <w:position w:val="0"/>
-          <w:sz w:val="32"/>
+          <w:sz w:val="22"/>
           <w:shd w:fill="auto" w:val="clear"/>
         </w:rPr>
       </w:pPr>
@@ -106,9 +160,24 @@
     </w:p>
     <w:p>
       <w:pPr>
-        <w:numPr>
-          <w:ilvl w:val="0"/>
-          <w:numId w:val="3"/>
+        <w:spacing w:before="0" w:after="200" w:line="276"/>
+        <w:ind w:right="0" w:left="0" w:firstLine="0"/>
+        <w:jc w:val="left"/>
+        <w:rPr>
+          <w:rFonts w:ascii="Calibri" w:hAnsi="Calibri" w:cs="Calibri" w:eastAsia="Calibri"/>
+          <w:color w:val="auto"/>
+          <w:spacing w:val="0"/>
+          <w:position w:val="0"/>
+          <w:sz w:val="32"/>
+          <w:shd w:fill="auto" w:val="clear"/>
+        </w:rPr>
+      </w:pPr>
+    </w:p>
+    <w:p>
+      <w:pPr>
+        <w:numPr>
+          <w:ilvl w:val="0"/>
+          <w:numId w:val="5"/>
         </w:numPr>
         <w:spacing w:before="0" w:after="200" w:line="276"/>
         <w:ind w:right="0" w:left="720" w:hanging="360"/>
@@ -250,9 +319,26 @@
     </w:p>
     <w:p>
       <w:pPr>
-        <w:numPr>
-          <w:ilvl w:val="0"/>
-          <w:numId w:val="5"/>
+        <w:spacing w:before="0" w:after="200" w:line="276"/>
+        <w:ind w:right="0" w:left="0" w:firstLine="0"/>
+        <w:jc w:val="left"/>
+        <w:rPr>
+          <w:rFonts w:ascii="Calibri" w:hAnsi="Calibri" w:cs="Calibri" w:eastAsia="Calibri"/>
+          <w:b/>
+          <w:i/>
+          <w:color w:val="auto"/>
+          <w:spacing w:val="0"/>
+          <w:position w:val="0"/>
+          <w:sz w:val="22"/>
+          <w:shd w:fill="auto" w:val="clear"/>
+        </w:rPr>
+      </w:pPr>
+    </w:p>
+    <w:p>
+      <w:pPr>
+        <w:numPr>
+          <w:ilvl w:val="0"/>
+          <w:numId w:val="7"/>
         </w:numPr>
         <w:spacing w:before="0" w:after="200" w:line="276"/>
         <w:ind w:right="0" w:left="720" w:hanging="360"/>
@@ -282,7 +368,7 @@
       <w:pPr>
         <w:numPr>
           <w:ilvl w:val="0"/>
-          <w:numId w:val="6"/>
+          <w:numId w:val="8"/>
         </w:numPr>
         <w:spacing w:before="0" w:after="200" w:line="276"/>
         <w:ind w:right="0" w:left="720" w:hanging="360"/>
@@ -312,7 +398,7 @@
       <w:pPr>
         <w:numPr>
           <w:ilvl w:val="0"/>
-          <w:numId w:val="6"/>
+          <w:numId w:val="8"/>
         </w:numPr>
         <w:spacing w:before="0" w:after="200" w:line="276"/>
         <w:ind w:right="0" w:left="720" w:hanging="360"/>
@@ -342,7 +428,7 @@
       <w:pPr>
         <w:numPr>
           <w:ilvl w:val="0"/>
-          <w:numId w:val="6"/>
+          <w:numId w:val="8"/>
         </w:numPr>
         <w:spacing w:before="0" w:after="200" w:line="276"/>
         <w:ind w:right="0" w:left="720" w:hanging="360"/>
@@ -370,9 +456,24 @@
     </w:p>
     <w:p>
       <w:pPr>
-        <w:numPr>
-          <w:ilvl w:val="0"/>
-          <w:numId w:val="7"/>
+        <w:spacing w:before="0" w:after="200" w:line="276"/>
+        <w:ind w:right="0" w:left="0" w:firstLine="0"/>
+        <w:jc w:val="left"/>
+        <w:rPr>
+          <w:rFonts w:ascii="Calibri" w:hAnsi="Calibri" w:cs="Calibri" w:eastAsia="Calibri"/>
+          <w:color w:val="auto"/>
+          <w:spacing w:val="0"/>
+          <w:position w:val="0"/>
+          <w:sz w:val="22"/>
+          <w:shd w:fill="auto" w:val="clear"/>
+        </w:rPr>
+      </w:pPr>
+    </w:p>
+    <w:p>
+      <w:pPr>
+        <w:numPr>
+          <w:ilvl w:val="0"/>
+          <w:numId w:val="10"/>
         </w:numPr>
         <w:spacing w:before="0" w:after="200" w:line="276"/>
         <w:ind w:right="0" w:left="720" w:hanging="360"/>
@@ -402,7 +503,7 @@
       <w:pPr>
         <w:numPr>
           <w:ilvl w:val="0"/>
-          <w:numId w:val="8"/>
+          <w:numId w:val="11"/>
         </w:numPr>
         <w:spacing w:before="0" w:after="200" w:line="276"/>
         <w:ind w:right="0" w:left="720" w:hanging="360"/>
@@ -432,7 +533,7 @@
       <w:pPr>
         <w:numPr>
           <w:ilvl w:val="0"/>
-          <w:numId w:val="8"/>
+          <w:numId w:val="11"/>
         </w:numPr>
         <w:spacing w:before="0" w:after="200" w:line="276"/>
         <w:ind w:right="0" w:left="720" w:hanging="360"/>
@@ -462,7 +563,7 @@
       <w:pPr>
         <w:numPr>
           <w:ilvl w:val="0"/>
-          <w:numId w:val="8"/>
+          <w:numId w:val="11"/>
         </w:numPr>
         <w:spacing w:before="0" w:after="200" w:line="276"/>
         <w:ind w:right="0" w:left="720" w:hanging="360"/>
@@ -492,7 +593,7 @@
       <w:pPr>
         <w:numPr>
           <w:ilvl w:val="0"/>
-          <w:numId w:val="8"/>
+          <w:numId w:val="11"/>
         </w:numPr>
         <w:spacing w:before="0" w:after="200" w:line="276"/>
         <w:ind w:right="0" w:left="720" w:hanging="360"/>
@@ -522,7 +623,7 @@
       <w:pPr>
         <w:numPr>
           <w:ilvl w:val="0"/>
-          <w:numId w:val="8"/>
+          <w:numId w:val="11"/>
         </w:numPr>
         <w:spacing w:before="0" w:after="200" w:line="276"/>
         <w:ind w:right="0" w:left="720" w:hanging="360"/>
@@ -550,9 +651,24 @@
     </w:p>
     <w:p>
       <w:pPr>
-        <w:numPr>
-          <w:ilvl w:val="0"/>
-          <w:numId w:val="9"/>
+        <w:spacing w:before="0" w:after="200" w:line="276"/>
+        <w:ind w:right="0" w:left="0" w:firstLine="0"/>
+        <w:jc w:val="left"/>
+        <w:rPr>
+          <w:rFonts w:ascii="Calibri" w:hAnsi="Calibri" w:cs="Calibri" w:eastAsia="Calibri"/>
+          <w:color w:val="auto"/>
+          <w:spacing w:val="0"/>
+          <w:position w:val="0"/>
+          <w:sz w:val="22"/>
+          <w:shd w:fill="auto" w:val="clear"/>
+        </w:rPr>
+      </w:pPr>
+    </w:p>
+    <w:p>
+      <w:pPr>
+        <w:numPr>
+          <w:ilvl w:val="0"/>
+          <w:numId w:val="13"/>
         </w:numPr>
         <w:spacing w:before="0" w:after="200" w:line="276"/>
         <w:ind w:right="0" w:left="720" w:hanging="360"/>
@@ -609,7 +725,7 @@
       <w:pPr>
         <w:numPr>
           <w:ilvl w:val="0"/>
-          <w:numId w:val="11"/>
+          <w:numId w:val="15"/>
         </w:numPr>
         <w:spacing w:before="0" w:after="200" w:line="276"/>
         <w:ind w:right="0" w:left="720" w:hanging="360"/>
@@ -639,7 +755,7 @@
       <w:pPr>
         <w:numPr>
           <w:ilvl w:val="0"/>
-          <w:numId w:val="11"/>
+          <w:numId w:val="15"/>
         </w:numPr>
         <w:spacing w:before="0" w:after="200" w:line="276"/>
         <w:ind w:right="0" w:left="720" w:hanging="360"/>
@@ -669,7 +785,7 @@
       <w:pPr>
         <w:numPr>
           <w:ilvl w:val="0"/>
-          <w:numId w:val="11"/>
+          <w:numId w:val="15"/>
         </w:numPr>
         <w:spacing w:before="0" w:after="200" w:line="276"/>
         <w:ind w:right="0" w:left="720" w:hanging="360"/>
@@ -699,7 +815,7 @@
       <w:pPr>
         <w:numPr>
           <w:ilvl w:val="0"/>
-          <w:numId w:val="11"/>
+          <w:numId w:val="15"/>
         </w:numPr>
         <w:spacing w:before="0" w:after="200" w:line="276"/>
         <w:ind w:right="0" w:left="720" w:hanging="360"/>
@@ -729,7 +845,7 @@
       <w:pPr>
         <w:numPr>
           <w:ilvl w:val="0"/>
-          <w:numId w:val="11"/>
+          <w:numId w:val="15"/>
         </w:numPr>
         <w:spacing w:before="0" w:after="200" w:line="276"/>
         <w:ind w:right="0" w:left="720" w:hanging="360"/>
@@ -786,9 +902,24 @@
     </w:p>
     <w:p>
       <w:pPr>
-        <w:numPr>
-          <w:ilvl w:val="0"/>
-          <w:numId w:val="13"/>
+        <w:spacing w:before="0" w:after="200" w:line="276"/>
+        <w:ind w:right="0" w:left="0" w:firstLine="0"/>
+        <w:jc w:val="left"/>
+        <w:rPr>
+          <w:rFonts w:ascii="Calibri" w:hAnsi="Calibri" w:cs="Calibri" w:eastAsia="Calibri"/>
+          <w:color w:val="auto"/>
+          <w:spacing w:val="0"/>
+          <w:position w:val="0"/>
+          <w:sz w:val="22"/>
+          <w:shd w:fill="auto" w:val="clear"/>
+        </w:rPr>
+      </w:pPr>
+    </w:p>
+    <w:p>
+      <w:pPr>
+        <w:numPr>
+          <w:ilvl w:val="0"/>
+          <w:numId w:val="17"/>
         </w:numPr>
         <w:spacing w:before="0" w:after="200" w:line="276"/>
         <w:ind w:right="0" w:left="720" w:hanging="360"/>
@@ -853,18 +984,339 @@
     </w:p>
     <w:p>
       <w:pPr>
-        <w:spacing w:before="0" w:after="200" w:line="276"/>
-        <w:ind w:right="0" w:left="0" w:firstLine="0"/>
-        <w:jc w:val="left"/>
-        <w:rPr>
-          <w:rFonts w:ascii="Calibri" w:hAnsi="Calibri" w:cs="Calibri" w:eastAsia="Calibri"/>
-          <w:color w:val="auto"/>
-          <w:spacing w:val="0"/>
-          <w:position w:val="0"/>
-          <w:sz w:val="22"/>
-          <w:shd w:fill="auto" w:val="clear"/>
-        </w:rPr>
-      </w:pPr>
+        <w:numPr>
+          <w:ilvl w:val="0"/>
+          <w:numId w:val="19"/>
+        </w:numPr>
+        <w:spacing w:before="0" w:after="200" w:line="276"/>
+        <w:ind w:right="0" w:left="720" w:hanging="360"/>
+        <w:jc w:val="left"/>
+        <w:rPr>
+          <w:rFonts w:ascii="Calibri" w:hAnsi="Calibri" w:cs="Calibri" w:eastAsia="Calibri"/>
+          <w:color w:val="auto"/>
+          <w:spacing w:val="0"/>
+          <w:position w:val="0"/>
+          <w:sz w:val="32"/>
+          <w:shd w:fill="auto" w:val="clear"/>
+        </w:rPr>
+      </w:pPr>
+      <w:r>
+        <w:rPr>
+          <w:rFonts w:ascii="Calibri" w:hAnsi="Calibri" w:cs="Calibri" w:eastAsia="Calibri"/>
+          <w:color w:val="auto"/>
+          <w:spacing w:val="0"/>
+          <w:position w:val="0"/>
+          <w:sz w:val="32"/>
+          <w:shd w:fill="auto" w:val="clear"/>
+        </w:rPr>
+        <w:t xml:space="preserve">What is CSS opacity?</w:t>
+      </w:r>
+    </w:p>
+    <w:p>
+      <w:pPr>
+        <w:spacing w:before="0" w:after="200" w:line="276"/>
+        <w:ind w:right="0" w:left="0" w:firstLine="0"/>
+        <w:jc w:val="left"/>
+        <w:rPr>
+          <w:rFonts w:ascii="Calibri" w:hAnsi="Calibri" w:cs="Calibri" w:eastAsia="Calibri"/>
+          <w:color w:val="auto"/>
+          <w:spacing w:val="0"/>
+          <w:position w:val="0"/>
+          <w:sz w:val="22"/>
+          <w:shd w:fill="auto" w:val="clear"/>
+        </w:rPr>
+      </w:pPr>
+      <w:r>
+        <w:rPr>
+          <w:rFonts w:ascii="Calibri" w:hAnsi="Calibri" w:cs="Calibri" w:eastAsia="Calibri"/>
+          <w:color w:val="auto"/>
+          <w:spacing w:val="0"/>
+          <w:position w:val="0"/>
+          <w:sz w:val="32"/>
+          <w:shd w:fill="auto" w:val="clear"/>
+        </w:rPr>
+        <w:tab/>
+      </w:r>
+      <w:r>
+        <w:rPr>
+          <w:rFonts w:ascii="Calibri" w:hAnsi="Calibri" w:cs="Calibri" w:eastAsia="Calibri"/>
+          <w:color w:val="auto"/>
+          <w:spacing w:val="0"/>
+          <w:position w:val="0"/>
+          <w:sz w:val="22"/>
+          <w:shd w:fill="auto" w:val="clear"/>
+        </w:rPr>
+        <w:t xml:space="preserve">in CSS opacity is a property that can make your element invisible, without removing </w:t>
+        <w:tab/>
+        <w:t xml:space="preserve">or deleting your element.</w:t>
+      </w:r>
+    </w:p>
+    <w:p>
+      <w:pPr>
+        <w:spacing w:before="0" w:after="200" w:line="276"/>
+        <w:ind w:right="0" w:left="0" w:firstLine="0"/>
+        <w:jc w:val="left"/>
+        <w:rPr>
+          <w:rFonts w:ascii="Calibri" w:hAnsi="Calibri" w:cs="Calibri" w:eastAsia="Calibri"/>
+          <w:color w:val="auto"/>
+          <w:spacing w:val="0"/>
+          <w:position w:val="0"/>
+          <w:sz w:val="22"/>
+          <w:shd w:fill="auto" w:val="clear"/>
+        </w:rPr>
+      </w:pPr>
+      <w:r>
+        <w:rPr>
+          <w:rFonts w:ascii="Calibri" w:hAnsi="Calibri" w:cs="Calibri" w:eastAsia="Calibri"/>
+          <w:color w:val="auto"/>
+          <w:spacing w:val="0"/>
+          <w:position w:val="0"/>
+          <w:sz w:val="22"/>
+          <w:shd w:fill="auto" w:val="clear"/>
+        </w:rPr>
+        <w:tab/>
+        <w:t xml:space="preserve">its take values between 0 to 1, for example if you want to make your element </w:t>
+        <w:tab/>
+        <w:t xml:space="preserve">totally invisible </w:t>
+        <w:tab/>
+        <w:t xml:space="preserve">you have to set the value as 0 otherwise 1. if you set the value 0.5 </w:t>
+        <w:tab/>
+        <w:t xml:space="preserve">the element will be transparent, means things behind the element is visible and the </w:t>
+        <w:tab/>
+        <w:t xml:space="preserve">element itself also visible.</w:t>
+      </w:r>
+    </w:p>
+    <w:p>
+      <w:pPr>
+        <w:numPr>
+          <w:ilvl w:val="0"/>
+          <w:numId w:val="21"/>
+        </w:numPr>
+        <w:spacing w:before="0" w:after="200" w:line="276"/>
+        <w:ind w:right="0" w:left="720" w:hanging="360"/>
+        <w:jc w:val="left"/>
+        <w:rPr>
+          <w:rFonts w:ascii="Calibri" w:hAnsi="Calibri" w:cs="Calibri" w:eastAsia="Calibri"/>
+          <w:color w:val="auto"/>
+          <w:spacing w:val="0"/>
+          <w:position w:val="0"/>
+          <w:sz w:val="32"/>
+          <w:shd w:fill="auto" w:val="clear"/>
+        </w:rPr>
+      </w:pPr>
+      <w:r>
+        <w:rPr>
+          <w:rFonts w:ascii="Calibri" w:hAnsi="Calibri" w:cs="Calibri" w:eastAsia="Calibri"/>
+          <w:color w:val="auto"/>
+          <w:spacing w:val="0"/>
+          <w:position w:val="0"/>
+          <w:sz w:val="32"/>
+          <w:shd w:fill="auto" w:val="clear"/>
+        </w:rPr>
+        <w:t xml:space="preserve">What is Flex Box?</w:t>
+      </w:r>
+    </w:p>
+    <w:p>
+      <w:pPr>
+        <w:spacing w:before="0" w:after="200" w:line="276"/>
+        <w:ind w:right="0" w:left="0" w:firstLine="0"/>
+        <w:jc w:val="left"/>
+        <w:rPr>
+          <w:rFonts w:ascii="Calibri" w:hAnsi="Calibri" w:cs="Calibri" w:eastAsia="Calibri"/>
+          <w:color w:val="auto"/>
+          <w:spacing w:val="0"/>
+          <w:position w:val="0"/>
+          <w:sz w:val="22"/>
+          <w:shd w:fill="auto" w:val="clear"/>
+        </w:rPr>
+      </w:pPr>
+      <w:r>
+        <w:rPr>
+          <w:rFonts w:ascii="Calibri" w:hAnsi="Calibri" w:cs="Calibri" w:eastAsia="Calibri"/>
+          <w:color w:val="auto"/>
+          <w:spacing w:val="0"/>
+          <w:position w:val="0"/>
+          <w:sz w:val="32"/>
+          <w:shd w:fill="auto" w:val="clear"/>
+        </w:rPr>
+        <w:tab/>
+      </w:r>
+      <w:r>
+        <w:rPr>
+          <w:rFonts w:ascii="Calibri" w:hAnsi="Calibri" w:cs="Calibri" w:eastAsia="Calibri"/>
+          <w:color w:val="auto"/>
+          <w:spacing w:val="0"/>
+          <w:position w:val="0"/>
+          <w:sz w:val="22"/>
+          <w:shd w:fill="auto" w:val="clear"/>
+        </w:rPr>
+        <w:t xml:space="preserve">Flexbox is a css3 web layout model. the flex layout allows responsive elements </w:t>
+        <w:tab/>
+        <w:t xml:space="preserve">within a container to be automatically arranged depending upon screen size.</w:t>
+      </w:r>
+    </w:p>
+    <w:p>
+      <w:pPr>
+        <w:spacing w:before="0" w:after="200" w:line="276"/>
+        <w:ind w:right="0" w:left="0" w:firstLine="0"/>
+        <w:jc w:val="left"/>
+        <w:rPr>
+          <w:rFonts w:ascii="Calibri" w:hAnsi="Calibri" w:cs="Calibri" w:eastAsia="Calibri"/>
+          <w:color w:val="auto"/>
+          <w:spacing w:val="0"/>
+          <w:position w:val="0"/>
+          <w:sz w:val="22"/>
+          <w:shd w:fill="auto" w:val="clear"/>
+        </w:rPr>
+      </w:pPr>
+    </w:p>
+    <w:p>
+      <w:pPr>
+        <w:spacing w:before="0" w:after="200" w:line="240"/>
+        <w:ind w:right="0" w:left="0" w:firstLine="0"/>
+        <w:jc w:val="left"/>
+        <w:rPr>
+          <w:rFonts w:ascii="Calibri" w:hAnsi="Calibri" w:cs="Calibri" w:eastAsia="Calibri"/>
+          <w:color w:val="auto"/>
+          <w:spacing w:val="0"/>
+          <w:position w:val="0"/>
+          <w:sz w:val="22"/>
+          <w:shd w:fill="auto" w:val="clear"/>
+        </w:rPr>
+      </w:pPr>
+      <w:r>
+        <w:rPr>
+          <w:rFonts w:ascii="Calibri" w:hAnsi="Calibri" w:cs="Calibri" w:eastAsia="Calibri"/>
+          <w:color w:val="auto"/>
+          <w:spacing w:val="0"/>
+          <w:position w:val="0"/>
+          <w:sz w:val="22"/>
+          <w:shd w:fill="auto" w:val="clear"/>
+        </w:rPr>
+        <w:tab/>
+        <w:tab/>
+        <w:tab/>
+      </w:r>
+      <w:r>
+        <w:object w:dxaOrig="4259" w:dyaOrig="6510">
+          <v:rect xmlns:o="urn:schemas-microsoft-com:office:office" xmlns:v="urn:schemas-microsoft-com:vml" id="rectole0000000000" style="width:212.950000pt;height:325.500000pt" o:preferrelative="t" o:ole="">
+            <o:lock v:ext="edit"/>
+            <v:imagedata xmlns:r="http://schemas.openxmlformats.org/officeDocument/2006/relationships" r:id="docRId1" o:title=""/>
+          </v:rect>
+          <o:OLEObject xmlns:r="http://schemas.openxmlformats.org/officeDocument/2006/relationships" xmlns:o="urn:schemas-microsoft-com:office:office" Type="Embed" ProgID="StaticDib" DrawAspect="Content" ObjectID="0000000000" ShapeID="rectole0000000000" r:id="docRId0"/>
+        </w:object>
+      </w:r>
+    </w:p>
+    <w:p>
+      <w:pPr>
+        <w:spacing w:before="0" w:after="200" w:line="240"/>
+        <w:ind w:right="0" w:left="0" w:firstLine="0"/>
+        <w:jc w:val="left"/>
+        <w:rPr>
+          <w:rFonts w:ascii="Calibri" w:hAnsi="Calibri" w:cs="Calibri" w:eastAsia="Calibri"/>
+          <w:color w:val="auto"/>
+          <w:spacing w:val="0"/>
+          <w:position w:val="0"/>
+          <w:sz w:val="22"/>
+          <w:shd w:fill="auto" w:val="clear"/>
+        </w:rPr>
+      </w:pPr>
+    </w:p>
+    <w:p>
+      <w:pPr>
+        <w:numPr>
+          <w:ilvl w:val="0"/>
+          <w:numId w:val="24"/>
+        </w:numPr>
+        <w:spacing w:before="0" w:after="200" w:line="276"/>
+        <w:ind w:right="0" w:left="720" w:hanging="360"/>
+        <w:jc w:val="left"/>
+        <w:rPr>
+          <w:rFonts w:ascii="Calibri" w:hAnsi="Calibri" w:cs="Calibri" w:eastAsia="Calibri"/>
+          <w:color w:val="auto"/>
+          <w:spacing w:val="0"/>
+          <w:position w:val="0"/>
+          <w:sz w:val="32"/>
+          <w:shd w:fill="auto" w:val="clear"/>
+        </w:rPr>
+      </w:pPr>
+      <w:r>
+        <w:rPr>
+          <w:rFonts w:ascii="Calibri" w:hAnsi="Calibri" w:cs="Calibri" w:eastAsia="Calibri"/>
+          <w:color w:val="auto"/>
+          <w:spacing w:val="0"/>
+          <w:position w:val="0"/>
+          <w:sz w:val="32"/>
+          <w:shd w:fill="auto" w:val="clear"/>
+        </w:rPr>
+        <w:t xml:space="preserve">What is specificity in CSS ?</w:t>
+      </w:r>
+    </w:p>
+    <w:p>
+      <w:pPr>
+        <w:spacing w:before="0" w:after="200" w:line="276"/>
+        <w:ind w:right="0" w:left="0" w:firstLine="0"/>
+        <w:jc w:val="left"/>
+        <w:rPr>
+          <w:rFonts w:ascii="Calibri" w:hAnsi="Calibri" w:cs="Calibri" w:eastAsia="Calibri"/>
+          <w:color w:val="auto"/>
+          <w:spacing w:val="0"/>
+          <w:position w:val="0"/>
+          <w:sz w:val="22"/>
+          <w:shd w:fill="auto" w:val="clear"/>
+        </w:rPr>
+      </w:pPr>
+      <w:r>
+        <w:rPr>
+          <w:rFonts w:ascii="Calibri" w:hAnsi="Calibri" w:cs="Calibri" w:eastAsia="Calibri"/>
+          <w:color w:val="auto"/>
+          <w:spacing w:val="0"/>
+          <w:position w:val="0"/>
+          <w:sz w:val="32"/>
+          <w:shd w:fill="auto" w:val="clear"/>
+        </w:rPr>
+        <w:tab/>
+      </w:r>
+      <w:r>
+        <w:rPr>
+          <w:rFonts w:ascii="Calibri" w:hAnsi="Calibri" w:cs="Calibri" w:eastAsia="Calibri"/>
+          <w:color w:val="auto"/>
+          <w:spacing w:val="0"/>
+          <w:position w:val="0"/>
+          <w:sz w:val="22"/>
+          <w:shd w:fill="auto" w:val="clear"/>
+        </w:rPr>
+        <w:t xml:space="preserve">Due to the cascading nature of CSS, if two rules are applied to the same element, </w:t>
+        <w:tab/>
+        <w:t xml:space="preserve">the one that comes last is the one that will be used.</w:t>
+      </w:r>
+    </w:p>
+    <w:p>
+      <w:pPr>
+        <w:spacing w:before="0" w:after="200" w:line="276"/>
+        <w:ind w:right="0" w:left="0" w:firstLine="0"/>
+        <w:jc w:val="left"/>
+        <w:rPr>
+          <w:rFonts w:ascii="Calibri" w:hAnsi="Calibri" w:cs="Calibri" w:eastAsia="Calibri"/>
+          <w:color w:val="auto"/>
+          <w:spacing w:val="0"/>
+          <w:position w:val="0"/>
+          <w:sz w:val="32"/>
+          <w:shd w:fill="auto" w:val="clear"/>
+        </w:rPr>
+      </w:pPr>
+      <w:r>
+        <w:rPr>
+          <w:rFonts w:ascii="Calibri" w:hAnsi="Calibri" w:cs="Calibri" w:eastAsia="Calibri"/>
+          <w:color w:val="auto"/>
+          <w:spacing w:val="0"/>
+          <w:position w:val="0"/>
+          <w:sz w:val="22"/>
+          <w:shd w:fill="auto" w:val="clear"/>
+        </w:rPr>
+        <w:tab/>
+        <w:t xml:space="preserve">CSS specificity is a set of rules that determine which style is applied to an element.</w:t>
+      </w:r>
     </w:p>
   </w:body>
 </w:document>
@@ -935,31 +1387,61 @@
       <w:lvlText w:val="•"/>
     </w:lvl>
   </w:abstractNum>
-  <w:num w:numId="1">
+  <w:abstractNum w:abstractNumId="36">
+    <w:lvl w:ilvl="0">
+      <w:start w:val="1"/>
+      <w:numFmt w:val="bullet"/>
+      <w:lvlText w:val="•"/>
+    </w:lvl>
+  </w:abstractNum>
+  <w:abstractNum w:abstractNumId="42">
+    <w:lvl w:ilvl="0">
+      <w:start w:val="1"/>
+      <w:numFmt w:val="bullet"/>
+      <w:lvlText w:val="•"/>
+    </w:lvl>
+  </w:abstractNum>
+  <w:abstractNum w:abstractNumId="48">
+    <w:lvl w:ilvl="0">
+      <w:start w:val="1"/>
+      <w:numFmt w:val="bullet"/>
+      <w:lvlText w:val="•"/>
+    </w:lvl>
+  </w:abstractNum>
+  <w:num w:numId="3">
+    <w:abstractNumId w:val="48"/>
+  </w:num>
+  <w:num w:numId="5">
+    <w:abstractNumId w:val="42"/>
+  </w:num>
+  <w:num w:numId="7">
+    <w:abstractNumId w:val="36"/>
+  </w:num>
+  <w:num w:numId="8">
+    <w:abstractNumId w:val="17"/>
+  </w:num>
+  <w:num w:numId="10">
     <w:abstractNumId w:val="30"/>
   </w:num>
-  <w:num w:numId="3">
+  <w:num w:numId="11">
+    <w:abstractNumId w:val="11"/>
+  </w:num>
+  <w:num w:numId="13">
     <w:abstractNumId w:val="24"/>
   </w:num>
-  <w:num w:numId="5">
+  <w:num w:numId="15">
+    <w:abstractNumId w:val="5"/>
+  </w:num>
+  <w:num w:numId="17">
     <w:abstractNumId w:val="18"/>
   </w:num>
-  <w:num w:numId="6">
-    <w:abstractNumId w:val="17"/>
-  </w:num>
-  <w:num w:numId="7">
+  <w:num w:numId="19">
     <w:abstractNumId w:val="12"/>
   </w:num>
-  <w:num w:numId="8">
-    <w:abstractNumId w:val="11"/>
-  </w:num>
-  <w:num w:numId="9">
+  <w:num w:numId="21">
     <w:abstractNumId w:val="6"/>
   </w:num>
-  <w:num w:numId="11">
-    <w:abstractNumId w:val="5"/>
-  </w:num>
-  <w:num w:numId="13">
+  <w:num w:numId="24">
     <w:abstractNumId w:val="0"/>
   </w:num>
 </w:numbering>

</xml_diff>